<commit_message>
Aniket Pandav | 07-03-2024 | 9:26pm
</commit_message>
<xml_diff>
--- a/CoinGalaxy.docx
+++ b/CoinGalaxy.docx
@@ -229,6 +229,7 @@
         </w:rPr>
       </w:pPr>
       <w:proofErr w:type="spellStart"/>
+      <w:proofErr w:type="gramStart"/>
       <w:r>
         <w:rPr>
           <w:rFonts w:cstheme="minorHAnsi"/>
@@ -244,7 +245,16 @@
           <w:sz w:val="40"/>
           <w:szCs w:val="40"/>
         </w:rPr>
-        <w:t>(not fix)</w:t>
+        <w:t>(</w:t>
+      </w:r>
+      <w:proofErr w:type="gramEnd"/>
+      <w:r>
+        <w:rPr>
+          <w:rFonts w:cstheme="minorHAnsi"/>
+          <w:sz w:val="40"/>
+          <w:szCs w:val="40"/>
+        </w:rPr>
+        <w:t>not fix)</w:t>
       </w:r>
       <w:r>
         <w:rPr>
@@ -276,13 +286,15 @@
       <w:pPr>
         <w:rPr>
           <w:rFonts w:cstheme="minorHAnsi"/>
-          <w:sz w:val="40"/>
-          <w:szCs w:val="40"/>
-        </w:rPr>
-      </w:pPr>
-      <w:r>
-        <w:rPr>
-          <w:rFonts w:cstheme="minorHAnsi"/>
+          <w:b/>
+          <w:sz w:val="40"/>
+          <w:szCs w:val="40"/>
+        </w:rPr>
+      </w:pPr>
+      <w:r>
+        <w:rPr>
+          <w:rFonts w:cstheme="minorHAnsi"/>
+          <w:b/>
           <w:sz w:val="40"/>
           <w:szCs w:val="40"/>
         </w:rPr>
@@ -1219,7 +1231,7 @@
   <a:extraClrSchemeLst/>
   <a:extLst>
     <a:ext uri="{05A4C25C-085E-4340-85A3-A5531E510DB2}">
-      <thm15:themeFamily xmlns:thm15="http://schemas.microsoft.com/office/thememl/2012/main" xmlns="" name="Office Theme" id="{62F939B6-93AF-4DB8-9C6B-D6C7DFDC589F}" vid="{4A3C46E8-61CC-4603-A589-7422A47A8E4A}"/>
+      <thm15:themeFamily xmlns="" xmlns:thm15="http://schemas.microsoft.com/office/thememl/2012/main" name="Office Theme" id="{62F939B6-93AF-4DB8-9C6B-D6C7DFDC589F}" vid="{4A3C46E8-61CC-4603-A589-7422A47A8E4A}"/>
     </a:ext>
   </a:extLst>
 </a:theme>

</xml_diff>

<commit_message>
Aniket Pandav | 11-03-2024 | 2:41am
</commit_message>
<xml_diff>
--- a/CoinGalaxy.docx
+++ b/CoinGalaxy.docx
@@ -76,11 +76,19 @@
     <w:p>
       <w:pPr>
         <w:rPr>
-          <w:rFonts w:cstheme="minorHAnsi"/>
-          <w:sz w:val="40"/>
-          <w:szCs w:val="40"/>
-        </w:rPr>
-      </w:pPr>
+          <w:rFonts w:ascii="Arial Black" w:hAnsi="Arial Black" w:cstheme="minorHAnsi"/>
+          <w:sz w:val="40"/>
+          <w:szCs w:val="40"/>
+        </w:rPr>
+      </w:pPr>
+      <w:r>
+        <w:rPr>
+          <w:rFonts w:ascii="Arial Black" w:hAnsi="Arial Black" w:cstheme="minorHAnsi"/>
+          <w:sz w:val="40"/>
+          <w:szCs w:val="40"/>
+        </w:rPr>
+        <w:t xml:space="preserve">o- </w:t>
+      </w:r>
       <w:r>
         <w:rPr>
           <w:rFonts w:cstheme="minorHAnsi"/>
@@ -138,11 +146,24 @@
           <w:sz w:val="40"/>
           <w:szCs w:val="40"/>
         </w:rPr>
+        <w:t xml:space="preserve">o- </w:t>
+      </w:r>
+      <w:r>
+        <w:rPr>
+          <w:rFonts w:cstheme="minorHAnsi"/>
+          <w:sz w:val="40"/>
+          <w:szCs w:val="40"/>
+        </w:rPr>
         <w:t>Showing crypto news</w:t>
       </w:r>
     </w:p>
     <w:p>
       <w:pPr>
+        <w:pStyle w:val="ListParagraph"/>
+        <w:numPr>
+          <w:ilvl w:val="0"/>
+          <w:numId w:val="1"/>
+        </w:numPr>
         <w:rPr>
           <w:rFonts w:cstheme="minorHAnsi"/>
           <w:sz w:val="40"/>
@@ -166,6 +187,14 @@
           <w:szCs w:val="40"/>
         </w:rPr>
       </w:pPr>
+      <w:r>
+        <w:rPr>
+          <w:rFonts w:cstheme="minorHAnsi"/>
+          <w:sz w:val="40"/>
+          <w:szCs w:val="40"/>
+        </w:rPr>
+        <w:t xml:space="preserve">o- </w:t>
+      </w:r>
       <w:r>
         <w:rPr>
           <w:rFonts w:cstheme="minorHAnsi"/>
@@ -279,8 +308,18 @@
           <w:sz w:val="40"/>
           <w:szCs w:val="40"/>
         </w:rPr>
+        <w:t xml:space="preserve">o- </w:t>
+      </w:r>
+      <w:proofErr w:type="spellStart"/>
+      <w:r>
+        <w:rPr>
+          <w:rFonts w:cstheme="minorHAnsi"/>
+          <w:sz w:val="40"/>
+          <w:szCs w:val="40"/>
+        </w:rPr>
         <w:t>Watchlist</w:t>
       </w:r>
+      <w:proofErr w:type="spellEnd"/>
     </w:p>
     <w:p>
       <w:pPr>
@@ -294,10 +333,27 @@
       <w:r>
         <w:rPr>
           <w:rFonts w:cstheme="minorHAnsi"/>
+          <w:sz w:val="40"/>
+          <w:szCs w:val="40"/>
+        </w:rPr>
+        <w:t>o-</w:t>
+      </w:r>
+      <w:r>
+        <w:rPr>
+          <w:rFonts w:cstheme="minorHAnsi"/>
           <w:b/>
           <w:sz w:val="40"/>
           <w:szCs w:val="40"/>
         </w:rPr>
+        <w:t xml:space="preserve"> </w:t>
+      </w:r>
+      <w:r>
+        <w:rPr>
+          <w:rFonts w:cstheme="minorHAnsi"/>
+          <w:b/>
+          <w:sz w:val="40"/>
+          <w:szCs w:val="40"/>
+        </w:rPr>
         <w:t>Portfolio</w:t>
       </w:r>
     </w:p>
@@ -315,6 +371,14 @@
           <w:sz w:val="40"/>
           <w:szCs w:val="40"/>
         </w:rPr>
+        <w:t xml:space="preserve">o- </w:t>
+      </w:r>
+      <w:r>
+        <w:rPr>
+          <w:rFonts w:cstheme="minorHAnsi"/>
+          <w:sz w:val="40"/>
+          <w:szCs w:val="40"/>
+        </w:rPr>
         <w:t>Searching</w:t>
       </w:r>
     </w:p>
@@ -332,6 +396,14 @@
           <w:sz w:val="40"/>
           <w:szCs w:val="40"/>
         </w:rPr>
+        <w:t xml:space="preserve">o- </w:t>
+      </w:r>
+      <w:r>
+        <w:rPr>
+          <w:rFonts w:cstheme="minorHAnsi"/>
+          <w:sz w:val="40"/>
+          <w:szCs w:val="40"/>
+        </w:rPr>
         <w:t xml:space="preserve">Buying </w:t>
       </w:r>
       <w:proofErr w:type="gramStart"/>
@@ -361,6 +433,14 @@
           <w:szCs w:val="40"/>
         </w:rPr>
       </w:pPr>
+      <w:r>
+        <w:rPr>
+          <w:rFonts w:cstheme="minorHAnsi"/>
+          <w:sz w:val="40"/>
+          <w:szCs w:val="40"/>
+        </w:rPr>
+        <w:t xml:space="preserve">o- </w:t>
+      </w:r>
       <w:r>
         <w:rPr>
           <w:rFonts w:cstheme="minorHAnsi"/>
@@ -747,6 +827,193 @@
     </w:sectPr>
   </w:body>
 </w:document>
+</file>
+
+<file path=word/numbering.xml><?xml version="1.0" encoding="utf-8"?>
+<w:numbering xmlns:ve="http://schemas.openxmlformats.org/markup-compatibility/2006" xmlns:o="urn:schemas-microsoft-com:office:office" xmlns:r="http://schemas.openxmlformats.org/officeDocument/2006/relationships" xmlns:m="http://schemas.openxmlformats.org/officeDocument/2006/math" xmlns:v="urn:schemas-microsoft-com:vml" xmlns:wp="http://schemas.openxmlformats.org/drawingml/2006/wordprocessingDrawing" xmlns:w10="urn:schemas-microsoft-com:office:word" xmlns:w="http://schemas.openxmlformats.org/wordprocessingml/2006/main" xmlns:wne="http://schemas.microsoft.com/office/word/2006/wordml">
+  <w:abstractNum w:abstractNumId="0">
+    <w:nsid w:val="11B8774E"/>
+    <w:multiLevelType w:val="hybridMultilevel"/>
+    <w:tmpl w:val="06DECB6E"/>
+    <w:lvl w:ilvl="0" w:tplc="C0D891D4">
+      <w:numFmt w:val="decimal"/>
+      <w:lvlText w:val="%1-"/>
+      <w:lvlJc w:val="left"/>
+      <w:pPr>
+        <w:ind w:left="720" w:hanging="360"/>
+      </w:pPr>
+      <w:rPr>
+        <w:rFonts w:hint="default"/>
+      </w:rPr>
+    </w:lvl>
+    <w:lvl w:ilvl="1" w:tplc="04090019" w:tentative="1">
+      <w:start w:val="1"/>
+      <w:numFmt w:val="lowerLetter"/>
+      <w:lvlText w:val="%2."/>
+      <w:lvlJc w:val="left"/>
+      <w:pPr>
+        <w:ind w:left="1440" w:hanging="360"/>
+      </w:pPr>
+    </w:lvl>
+    <w:lvl w:ilvl="2" w:tplc="0409001B" w:tentative="1">
+      <w:start w:val="1"/>
+      <w:numFmt w:val="lowerRoman"/>
+      <w:lvlText w:val="%3."/>
+      <w:lvlJc w:val="right"/>
+      <w:pPr>
+        <w:ind w:left="2160" w:hanging="180"/>
+      </w:pPr>
+    </w:lvl>
+    <w:lvl w:ilvl="3" w:tplc="0409000F" w:tentative="1">
+      <w:start w:val="1"/>
+      <w:numFmt w:val="decimal"/>
+      <w:lvlText w:val="%4."/>
+      <w:lvlJc w:val="left"/>
+      <w:pPr>
+        <w:ind w:left="2880" w:hanging="360"/>
+      </w:pPr>
+    </w:lvl>
+    <w:lvl w:ilvl="4" w:tplc="04090019" w:tentative="1">
+      <w:start w:val="1"/>
+      <w:numFmt w:val="lowerLetter"/>
+      <w:lvlText w:val="%5."/>
+      <w:lvlJc w:val="left"/>
+      <w:pPr>
+        <w:ind w:left="3600" w:hanging="360"/>
+      </w:pPr>
+    </w:lvl>
+    <w:lvl w:ilvl="5" w:tplc="0409001B" w:tentative="1">
+      <w:start w:val="1"/>
+      <w:numFmt w:val="lowerRoman"/>
+      <w:lvlText w:val="%6."/>
+      <w:lvlJc w:val="right"/>
+      <w:pPr>
+        <w:ind w:left="4320" w:hanging="180"/>
+      </w:pPr>
+    </w:lvl>
+    <w:lvl w:ilvl="6" w:tplc="0409000F" w:tentative="1">
+      <w:start w:val="1"/>
+      <w:numFmt w:val="decimal"/>
+      <w:lvlText w:val="%7."/>
+      <w:lvlJc w:val="left"/>
+      <w:pPr>
+        <w:ind w:left="5040" w:hanging="360"/>
+      </w:pPr>
+    </w:lvl>
+    <w:lvl w:ilvl="7" w:tplc="04090019" w:tentative="1">
+      <w:start w:val="1"/>
+      <w:numFmt w:val="lowerLetter"/>
+      <w:lvlText w:val="%8."/>
+      <w:lvlJc w:val="left"/>
+      <w:pPr>
+        <w:ind w:left="5760" w:hanging="360"/>
+      </w:pPr>
+    </w:lvl>
+    <w:lvl w:ilvl="8" w:tplc="0409001B" w:tentative="1">
+      <w:start w:val="1"/>
+      <w:numFmt w:val="lowerRoman"/>
+      <w:lvlText w:val="%9."/>
+      <w:lvlJc w:val="right"/>
+      <w:pPr>
+        <w:ind w:left="6480" w:hanging="180"/>
+      </w:pPr>
+    </w:lvl>
+  </w:abstractNum>
+  <w:abstractNum w:abstractNumId="1">
+    <w:nsid w:val="52CE6DDA"/>
+    <w:multiLevelType w:val="hybridMultilevel"/>
+    <w:tmpl w:val="1B665CB4"/>
+    <w:lvl w:ilvl="0" w:tplc="ED348A90">
+      <w:numFmt w:val="decimal"/>
+      <w:lvlText w:val="%1-"/>
+      <w:lvlJc w:val="left"/>
+      <w:pPr>
+        <w:ind w:left="720" w:hanging="360"/>
+      </w:pPr>
+      <w:rPr>
+        <w:rFonts w:hint="default"/>
+      </w:rPr>
+    </w:lvl>
+    <w:lvl w:ilvl="1" w:tplc="04090019" w:tentative="1">
+      <w:start w:val="1"/>
+      <w:numFmt w:val="lowerLetter"/>
+      <w:lvlText w:val="%2."/>
+      <w:lvlJc w:val="left"/>
+      <w:pPr>
+        <w:ind w:left="1440" w:hanging="360"/>
+      </w:pPr>
+    </w:lvl>
+    <w:lvl w:ilvl="2" w:tplc="0409001B" w:tentative="1">
+      <w:start w:val="1"/>
+      <w:numFmt w:val="lowerRoman"/>
+      <w:lvlText w:val="%3."/>
+      <w:lvlJc w:val="right"/>
+      <w:pPr>
+        <w:ind w:left="2160" w:hanging="180"/>
+      </w:pPr>
+    </w:lvl>
+    <w:lvl w:ilvl="3" w:tplc="0409000F" w:tentative="1">
+      <w:start w:val="1"/>
+      <w:numFmt w:val="decimal"/>
+      <w:lvlText w:val="%4."/>
+      <w:lvlJc w:val="left"/>
+      <w:pPr>
+        <w:ind w:left="2880" w:hanging="360"/>
+      </w:pPr>
+    </w:lvl>
+    <w:lvl w:ilvl="4" w:tplc="04090019" w:tentative="1">
+      <w:start w:val="1"/>
+      <w:numFmt w:val="lowerLetter"/>
+      <w:lvlText w:val="%5."/>
+      <w:lvlJc w:val="left"/>
+      <w:pPr>
+        <w:ind w:left="3600" w:hanging="360"/>
+      </w:pPr>
+    </w:lvl>
+    <w:lvl w:ilvl="5" w:tplc="0409001B" w:tentative="1">
+      <w:start w:val="1"/>
+      <w:numFmt w:val="lowerRoman"/>
+      <w:lvlText w:val="%6."/>
+      <w:lvlJc w:val="right"/>
+      <w:pPr>
+        <w:ind w:left="4320" w:hanging="180"/>
+      </w:pPr>
+    </w:lvl>
+    <w:lvl w:ilvl="6" w:tplc="0409000F" w:tentative="1">
+      <w:start w:val="1"/>
+      <w:numFmt w:val="decimal"/>
+      <w:lvlText w:val="%7."/>
+      <w:lvlJc w:val="left"/>
+      <w:pPr>
+        <w:ind w:left="5040" w:hanging="360"/>
+      </w:pPr>
+    </w:lvl>
+    <w:lvl w:ilvl="7" w:tplc="04090019" w:tentative="1">
+      <w:start w:val="1"/>
+      <w:numFmt w:val="lowerLetter"/>
+      <w:lvlText w:val="%8."/>
+      <w:lvlJc w:val="left"/>
+      <w:pPr>
+        <w:ind w:left="5760" w:hanging="360"/>
+      </w:pPr>
+    </w:lvl>
+    <w:lvl w:ilvl="8" w:tplc="0409001B" w:tentative="1">
+      <w:start w:val="1"/>
+      <w:numFmt w:val="lowerRoman"/>
+      <w:lvlText w:val="%9."/>
+      <w:lvlJc w:val="right"/>
+      <w:pPr>
+        <w:ind w:left="6480" w:hanging="180"/>
+      </w:pPr>
+    </w:lvl>
+  </w:abstractNum>
+  <w:num w:numId="1">
+    <w:abstractNumId w:val="1"/>
+  </w:num>
+  <w:num w:numId="2">
+    <w:abstractNumId w:val="0"/>
+  </w:num>
+</w:numbering>
 </file>
 
 <file path=word/styles.xml><?xml version="1.0" encoding="utf-8"?>
@@ -938,6 +1205,17 @@
     <w:uiPriority w:val="99"/>
     <w:semiHidden/>
     <w:unhideWhenUsed/>
+  </w:style>
+  <w:style w:type="paragraph" w:styleId="ListParagraph">
+    <w:name w:val="List Paragraph"/>
+    <w:basedOn w:val="Normal"/>
+    <w:uiPriority w:val="34"/>
+    <w:qFormat/>
+    <w:rsid w:val="00085812"/>
+    <w:pPr>
+      <w:ind w:left="720"/>
+      <w:contextualSpacing/>
+    </w:pPr>
   </w:style>
 </w:styles>
 </file>
@@ -1231,7 +1509,7 @@
   <a:extraClrSchemeLst/>
   <a:extLst>
     <a:ext uri="{05A4C25C-085E-4340-85A3-A5531E510DB2}">
-      <thm15:themeFamily xmlns="" xmlns:thm15="http://schemas.microsoft.com/office/thememl/2012/main" name="Office Theme" id="{62F939B6-93AF-4DB8-9C6B-D6C7DFDC589F}" vid="{4A3C46E8-61CC-4603-A589-7422A47A8E4A}"/>
+      <thm15:themeFamily xmlns:thm15="http://schemas.microsoft.com/office/thememl/2012/main" xmlns="" name="Office Theme" id="{62F939B6-93AF-4DB8-9C6B-D6C7DFDC589F}" vid="{4A3C46E8-61CC-4603-A589-7422A47A8E4A}"/>
     </a:ext>
   </a:extLst>
 </a:theme>

</xml_diff>